<commit_message>
added attempt to collapse evtype, still needs work
</commit_message>
<xml_diff>
--- a/Course Project 2 | Coursera.docx
+++ b/Course Project 2 | Coursera.docx
@@ -983,13 +983,15 @@
           <w:rFonts w:ascii="Times New Roman" w:eastAsia="Times New Roman" w:hAnsi="Times New Roman" w:cs="Times New Roman"/>
           <w:sz w:val="21"/>
           <w:szCs w:val="21"/>
-        </w:rPr>
-      </w:pPr>
-      <w:r>
-        <w:rPr>
-          <w:rFonts w:ascii="Times New Roman" w:eastAsia="Times New Roman" w:hAnsi="Times New Roman" w:cs="Times New Roman"/>
-          <w:sz w:val="21"/>
-          <w:szCs w:val="21"/>
+          <w:highlight w:val="yellow"/>
+        </w:rPr>
+      </w:pPr>
+      <w:r>
+        <w:rPr>
+          <w:rFonts w:ascii="Times New Roman" w:eastAsia="Times New Roman" w:hAnsi="Times New Roman" w:cs="Times New Roman"/>
+          <w:sz w:val="21"/>
+          <w:szCs w:val="21"/>
+          <w:highlight w:val="yellow"/>
         </w:rPr>
         <w:t>Across the United States, which types of events (as indicated in the </w:t>
       </w:r>
@@ -998,6 +1000,7 @@
           <w:rFonts w:ascii="Times New Roman" w:eastAsia="Times New Roman" w:hAnsi="Times New Roman" w:cs="Times New Roman"/>
           <w:sz w:val="25"/>
           <w:szCs w:val="25"/>
+          <w:highlight w:val="yellow"/>
           <w:bdr w:val="none" w:sz="0" w:space="0" w:color="auto" w:frame="1"/>
         </w:rPr>
         <w:t>EVTYPE</w:t>
@@ -1008,6 +1011,7 @@
           <w:color w:val="FF0000"/>
           <w:sz w:val="25"/>
           <w:szCs w:val="25"/>
+          <w:highlight w:val="yellow"/>
           <w:bdr w:val="none" w:sz="0" w:space="0" w:color="auto" w:frame="1"/>
         </w:rPr>
         <w:t>EVTYPE</w:t>
@@ -1017,6 +1021,7 @@
           <w:rFonts w:ascii="Times New Roman" w:eastAsia="Times New Roman" w:hAnsi="Times New Roman" w:cs="Times New Roman"/>
           <w:sz w:val="21"/>
           <w:szCs w:val="21"/>
+          <w:highlight w:val="yellow"/>
         </w:rPr>
         <w:t> variable) are most harmful with respect to population health?</w:t>
       </w:r>
@@ -1033,13 +1038,15 @@
           <w:rFonts w:ascii="Times New Roman" w:eastAsia="Times New Roman" w:hAnsi="Times New Roman" w:cs="Times New Roman"/>
           <w:sz w:val="21"/>
           <w:szCs w:val="21"/>
-        </w:rPr>
-      </w:pPr>
-      <w:r>
-        <w:rPr>
-          <w:rFonts w:ascii="Times New Roman" w:eastAsia="Times New Roman" w:hAnsi="Times New Roman" w:cs="Times New Roman"/>
-          <w:sz w:val="21"/>
-          <w:szCs w:val="21"/>
+          <w:highlight w:val="yellow"/>
+        </w:rPr>
+      </w:pPr>
+      <w:r>
+        <w:rPr>
+          <w:rFonts w:ascii="Times New Roman" w:eastAsia="Times New Roman" w:hAnsi="Times New Roman" w:cs="Times New Roman"/>
+          <w:sz w:val="21"/>
+          <w:szCs w:val="21"/>
+          <w:highlight w:val="yellow"/>
         </w:rPr>
         <w:t>Across the United States, which types of events have the greatest economic consequences?</w:t>
       </w:r>
@@ -1053,6 +1060,8 @@
           <w:szCs w:val="21"/>
         </w:rPr>
       </w:pPr>
+      <w:bookmarkStart w:id="0" w:name="_GoBack"/>
+      <w:bookmarkEnd w:id="0"/>
       <w:r>
         <w:rPr>
           <w:rFonts w:ascii="Arial" w:eastAsia="Times New Roman" w:hAnsi="Arial" w:cs="Arial"/>
@@ -2279,10 +2288,7 @@
         <w:t> in order to allow submission.</w:t>
       </w:r>
     </w:p>
-    <w:p>
-      <w:bookmarkStart w:id="0" w:name="_GoBack"/>
-      <w:bookmarkEnd w:id="0"/>
-    </w:p>
+    <w:p/>
     <w:sectPr>
       <w:pgSz w:w="12240" w:h="15840"/>
       <w:pgMar w:top="1440" w:right="1440" w:bottom="1440" w:left="1440" w:header="720" w:footer="720" w:gutter="0"/>

</xml_diff>